<commit_message>
Font changes to all the files as well as a work in progress for the compiled story
</commit_message>
<xml_diff>
--- a/Do Nothing/Alleyway/1 - Alleyway.docx
+++ b/Do Nothing/Alleyway/1 - Alleyway.docx
@@ -10,13 +10,14 @@
         <w:spacing w:after="200" w:line="276" w:lineRule="auto"/>
         <w:jc w:val="center"/>
         <w:rPr>
-          <w:rFonts w:ascii="Calibri" w:hAnsi="Calibri" w:cs="Calibri"/>
+          <w:rFonts w:ascii="Bookerly" w:hAnsi="Bookerly" w:cs="Bookerly"/>
           <w:lang w:val="en"/>
         </w:rPr>
       </w:pPr>
-      <w:r>
-        <w:rPr>
-          <w:rFonts w:ascii="Calibri" w:hAnsi="Calibri" w:cs="Calibri"/>
+      <w:bookmarkStart w:id="0" w:name="_GoBack"/>
+      <w:r>
+        <w:rPr>
+          <w:rFonts w:ascii="Bookerly" w:hAnsi="Bookerly" w:cs="Bookerly"/>
           <w:b/>
           <w:bCs/>
           <w:lang w:val="en"/>
@@ -31,13 +32,13 @@
         <w:adjustRightInd w:val="0"/>
         <w:spacing w:after="200" w:line="276" w:lineRule="auto"/>
         <w:rPr>
-          <w:rFonts w:ascii="Calibri" w:hAnsi="Calibri" w:cs="Calibri"/>
+          <w:rFonts w:ascii="Bookerly" w:hAnsi="Bookerly" w:cs="Bookerly"/>
           <w:lang w:val="en"/>
         </w:rPr>
       </w:pPr>
       <w:r>
         <w:rPr>
-          <w:rFonts w:ascii="Calibri" w:hAnsi="Calibri" w:cs="Calibri"/>
+          <w:rFonts w:ascii="Bookerly" w:hAnsi="Bookerly" w:cs="Bookerly"/>
           <w:lang w:val="en"/>
         </w:rPr>
         <w:tab/>
@@ -51,13 +52,13 @@
         <w:adjustRightInd w:val="0"/>
         <w:spacing w:after="200" w:line="276" w:lineRule="auto"/>
         <w:rPr>
-          <w:rFonts w:ascii="Calibri" w:hAnsi="Calibri" w:cs="Calibri"/>
+          <w:rFonts w:ascii="Bookerly" w:hAnsi="Bookerly" w:cs="Bookerly"/>
           <w:lang w:val="en"/>
         </w:rPr>
       </w:pPr>
       <w:r>
         <w:rPr>
-          <w:rFonts w:ascii="Calibri" w:hAnsi="Calibri" w:cs="Calibri"/>
+          <w:rFonts w:ascii="Bookerly" w:hAnsi="Bookerly" w:cs="Bookerly"/>
           <w:lang w:val="en"/>
         </w:rPr>
         <w:tab/>
@@ -71,13 +72,13 @@
         <w:adjustRightInd w:val="0"/>
         <w:spacing w:after="200" w:line="276" w:lineRule="auto"/>
         <w:rPr>
-          <w:rFonts w:ascii="Calibri" w:hAnsi="Calibri" w:cs="Calibri"/>
+          <w:rFonts w:ascii="Bookerly" w:hAnsi="Bookerly" w:cs="Bookerly"/>
           <w:lang w:val="en"/>
         </w:rPr>
       </w:pPr>
       <w:r>
         <w:rPr>
-          <w:rFonts w:ascii="Calibri" w:hAnsi="Calibri" w:cs="Calibri"/>
+          <w:rFonts w:ascii="Bookerly" w:hAnsi="Bookerly" w:cs="Bookerly"/>
           <w:lang w:val="en"/>
         </w:rPr>
         <w:tab/>
@@ -92,27 +93,43 @@
         <w:spacing w:after="200" w:line="276" w:lineRule="auto"/>
         <w:ind w:firstLine="720"/>
         <w:rPr>
-          <w:rFonts w:ascii="Calibri" w:hAnsi="Calibri" w:cs="Calibri"/>
+          <w:rFonts w:ascii="Bookerly" w:hAnsi="Bookerly" w:cs="Bookerly"/>
           <w:lang w:val="en"/>
         </w:rPr>
       </w:pPr>
       <w:r>
         <w:rPr>
-          <w:rFonts w:ascii="Calibri" w:hAnsi="Calibri" w:cs="Calibri"/>
-          <w:lang w:val="en"/>
-        </w:rPr>
-        <w:t xml:space="preserve">"You look surprised, did you not believe me?" a voice harrumphs in your head. Without making a sound, you shake your head. "Tsk tsk, you don't trust me? That would've gotten you killed, if I wasn't following you around." You ignore her and spot the light that shone slightly through the thick fog. You feel compelled to walk towards it. As you start walking you hear </w:t>
-      </w:r>
-      <w:r>
-        <w:rPr>
-          <w:rFonts w:ascii="Calibri" w:hAnsi="Calibri" w:cs="Calibri"/>
+          <w:rFonts w:ascii="Bookerly" w:hAnsi="Bookerly" w:cs="Bookerly"/>
+          <w:lang w:val="en"/>
+        </w:rPr>
+        <w:t xml:space="preserve">"You look surprised, did you not believe me?" a voice harrumphs in your head. Without making a sound, you shake your head. "Tsk </w:t>
+      </w:r>
+      <w:proofErr w:type="spellStart"/>
+      <w:r>
+        <w:rPr>
+          <w:rFonts w:ascii="Bookerly" w:hAnsi="Bookerly" w:cs="Bookerly"/>
+          <w:lang w:val="en"/>
+        </w:rPr>
+        <w:t>tsk</w:t>
+      </w:r>
+      <w:proofErr w:type="spellEnd"/>
+      <w:r>
+        <w:rPr>
+          <w:rFonts w:ascii="Bookerly" w:hAnsi="Bookerly" w:cs="Bookerly"/>
+          <w:lang w:val="en"/>
+        </w:rPr>
+        <w:t xml:space="preserve">, you don't trust me? That would've gotten you killed, if I wasn't following you around." You ignore her and spot the light that shone slightly through the thick fog. You feel compelled to walk towards it. As you start walking you hear </w:t>
+      </w:r>
+      <w:r>
+        <w:rPr>
+          <w:rFonts w:ascii="Bookerly" w:hAnsi="Bookerly" w:cs="Bookerly"/>
           <w:lang w:val="en"/>
         </w:rPr>
         <w:t>a croaky voice to the side, "You</w:t>
       </w:r>
       <w:r>
         <w:rPr>
-          <w:rFonts w:ascii="Calibri" w:hAnsi="Calibri" w:cs="Calibri"/>
+          <w:rFonts w:ascii="Bookerly" w:hAnsi="Bookerly" w:cs="Bookerly"/>
           <w:lang w:val="en"/>
         </w:rPr>
         <w:t>........"</w:t>
@@ -126,41 +143,41 @@
         <w:spacing w:after="200" w:line="276" w:lineRule="auto"/>
         <w:ind w:firstLine="720"/>
         <w:rPr>
-          <w:rFonts w:ascii="Calibri" w:hAnsi="Calibri" w:cs="Calibri"/>
+          <w:rFonts w:ascii="Bookerly" w:hAnsi="Bookerly" w:cs="Bookerly"/>
           <w:lang w:val="en"/>
         </w:rPr>
       </w:pPr>
       <w:r>
         <w:rPr>
-          <w:rFonts w:ascii="Calibri" w:hAnsi="Calibri" w:cs="Calibri"/>
+          <w:rFonts w:ascii="Bookerly" w:hAnsi="Bookerly" w:cs="Bookerly"/>
           <w:lang w:val="en"/>
         </w:rPr>
         <w:t>Jumping back you realize that you have forgotten the hooded figure still sitting there as shown on the portal. His clothes are in tatters and his hands are wrinkly and dirty.</w:t>
       </w:r>
       <w:r>
         <w:rPr>
-          <w:rFonts w:ascii="Calibri" w:hAnsi="Calibri" w:cs="Calibri"/>
+          <w:rFonts w:ascii="Bookerly" w:hAnsi="Bookerly" w:cs="Bookerly"/>
           <w:lang w:val="en"/>
         </w:rPr>
         <w:t xml:space="preserve"> "You</w:t>
       </w:r>
       <w:r>
         <w:rPr>
-          <w:rFonts w:ascii="Calibri" w:hAnsi="Calibri" w:cs="Calibri"/>
+          <w:rFonts w:ascii="Bookerly" w:hAnsi="Bookerly" w:cs="Bookerly"/>
           <w:lang w:val="en"/>
         </w:rPr>
         <w:t>....." he ca</w:t>
       </w:r>
       <w:r>
         <w:rPr>
-          <w:rFonts w:ascii="Calibri" w:hAnsi="Calibri" w:cs="Calibri"/>
+          <w:rFonts w:ascii="Bookerly" w:hAnsi="Bookerly" w:cs="Bookerly"/>
           <w:lang w:val="en"/>
         </w:rPr>
         <w:t>lled out, "........Come here you</w:t>
       </w:r>
       <w:r>
         <w:rPr>
-          <w:rFonts w:ascii="Calibri" w:hAnsi="Calibri" w:cs="Calibri"/>
+          <w:rFonts w:ascii="Bookerly" w:hAnsi="Bookerly" w:cs="Bookerly"/>
           <w:lang w:val="en"/>
         </w:rPr>
         <w:t>....."</w:t>
@@ -203,8 +220,6 @@
         </w:rPr>
         <w:t>i</w:t>
       </w:r>
-      <w:bookmarkStart w:id="0" w:name="_GoBack"/>
-      <w:bookmarkEnd w:id="0"/>
       <w:r>
         <w:rPr>
           <w:rFonts w:ascii="Bookerly" w:hAnsi="Bookerly" w:cs="Bookerly"/>
@@ -232,6 +247,7 @@
         </w:rPr>
         <w:t>--</w:t>
       </w:r>
+      <w:bookmarkEnd w:id="0"/>
     </w:p>
     <w:sectPr>
       <w:pgSz w:w="12240" w:h="15840"/>

</xml_diff>